<commit_message>
finished ece251 assignment 2 v1
</commit_message>
<xml_diff>
--- a/UCSC_Schoolwork/ece251/assignment2/kemp_02.docx
+++ b/UCSC_Schoolwork/ece251/assignment2/kemp_02.docx
@@ -17,9 +17,96 @@
         <w:pStyle w:val="ListParagraph"/>
         <w:numPr>
           <w:ilvl w:val="0"/>
-          <w:numId w:val="2"/>
+          <w:numId w:val="3"/>
         </w:numPr>
       </w:pPr>
+      <w:r>
+        <w:t>I chose a sampling frequency of 1</w:t>
+      </w:r>
+      <w:r>
+        <w:t>2kHz</w:t>
+      </w:r>
+      <w:r>
+        <w:t xml:space="preserve"> because it was enough to contain the non-aliased passband signal with a bit of extra on either side for visual framing of the PSDs.</w:t>
+      </w:r>
+    </w:p>
+    <w:p>
+      <w:pPr>
+        <w:pStyle w:val="ListParagraph"/>
+        <w:numPr>
+          <w:ilvl w:val="0"/>
+          <w:numId w:val="3"/>
+        </w:numPr>
+      </w:pPr>
+      <w:r>
+        <w:t xml:space="preserve">I chose to band-limit the signal to </w:t>
+      </w:r>
+      <w:r>
+        <w:t>1</w:t>
+      </w:r>
+      <w:r>
+        <w:t xml:space="preserve">kHz, because that was enough to contain </w:t>
+      </w:r>
+      <w:r>
+        <w:t xml:space="preserve">only </w:t>
+      </w:r>
+      <w:r>
+        <w:t xml:space="preserve">the </w:t>
+      </w:r>
+      <w:r>
+        <w:t>main lobe</w:t>
+      </w:r>
+      <w:r>
+        <w:t>.</w:t>
+      </w:r>
+      <w:r>
+        <w:t xml:space="preserve"> Turns out that if you only filter for the main lobe, then in order to count the number of bits in a sequence of identical bits in the time-domain demodulated signal, you just need to count the number of oscillatory peaks in the block.</w:t>
+      </w:r>
+      <w:r>
+        <w:t xml:space="preserve"> This is convenient for visually telling how many identical bits are next to each other.</w:t>
+      </w:r>
+      <w:r>
+        <w:t xml:space="preserve"> To ensure the PSD was averaged over multiple data blocks, I </w:t>
+      </w:r>
+      <w:r>
+        <w:t xml:space="preserve">have a variable to set the number of symbols per PSD block. Adjusting this variable has the effect of visually varying the noise </w:t>
+      </w:r>
+      <w:r>
+        <w:t xml:space="preserve">present </w:t>
+      </w:r>
+      <w:r>
+        <w:t>in the PSD due to the random bits.</w:t>
+      </w:r>
+    </w:p>
+    <w:p>
+      <w:pPr>
+        <w:pStyle w:val="ListParagraph"/>
+        <w:numPr>
+          <w:ilvl w:val="0"/>
+          <w:numId w:val="3"/>
+        </w:numPr>
+      </w:pPr>
+      <w:r>
+        <w:t>–</w:t>
+      </w:r>
+    </w:p>
+    <w:p>
+      <w:pPr>
+        <w:pStyle w:val="ListParagraph"/>
+        <w:numPr>
+          <w:ilvl w:val="0"/>
+          <w:numId w:val="3"/>
+        </w:numPr>
+      </w:pPr>
+      <w:r>
+        <w:t xml:space="preserve">The main difference I’m noticing between the transmitted signals and the original signal is that the </w:t>
+      </w:r>
+      <w:r>
+        <w:t>‘standard’ transmitted signal z1(t) is delayed by an amount of time equal to 1000/(2*fs) seconds and the quadrature transmitted signal z2(t) is delayed by 2*1000/(2*fs) seconds. I’m not sure the reason for this right off the bat.</w:t>
+      </w:r>
+      <w:r>
+        <w:t xml:space="preserve"> Other than this delay, the two received signals have no noticeable difference between each other. Both received signals have an oscillation present that the original signal doesn’t because of the band-limiting performed prior to modulation.</w:t>
+      </w:r>
       <w:bookmarkStart w:id="0" w:name="_GoBack"/>
       <w:bookmarkEnd w:id="0"/>
     </w:p>
@@ -36,6 +123,92 @@
 <file path=word/numbering.xml><?xml version="1.0" encoding="utf-8"?>
 <w:numbering xmlns:wpc="http://schemas.microsoft.com/office/word/2010/wordprocessingCanvas" xmlns:cx="http://schemas.microsoft.com/office/drawing/2014/chartex" xmlns:cx1="http://schemas.microsoft.com/office/drawing/2015/9/8/chartex" xmlns:cx2="http://schemas.microsoft.com/office/drawing/2015/10/21/chartex" xmlns:cx3="http://schemas.microsoft.com/office/drawing/2016/5/9/chartex" xmlns:cx4="http://schemas.microsoft.com/office/drawing/2016/5/10/chartex" xmlns:cx5="http://schemas.microsoft.com/office/drawing/2016/5/11/chartex" xmlns:cx6="http://schemas.microsoft.com/office/drawing/2016/5/12/chartex" xmlns:cx7="http://schemas.microsoft.com/office/drawing/2016/5/13/chartex" xmlns:cx8="http://schemas.microsoft.com/office/drawing/2016/5/14/chartex" xmlns:mc="http://schemas.openxmlformats.org/markup-compatibility/2006" xmlns:aink="http://schemas.microsoft.com/office/drawing/2016/ink" xmlns:am3d="http://schemas.microsoft.com/office/drawing/2017/model3d" xmlns:o="urn:schemas-microsoft-com:office:office" xmlns:r="http://schemas.openxmlformats.org/officeDocument/2006/relationships" xmlns:m="http://schemas.openxmlformats.org/officeDocument/2006/math" xmlns:v="urn:schemas-microsoft-com:vml" xmlns:wp14="http://schemas.microsoft.com/office/word/2010/wordprocessingDrawing" xmlns:wp="http://schemas.openxmlformats.org/drawingml/2006/wordprocessingDrawing" xmlns:w10="urn:schemas-microsoft-com:office:word" xmlns:w="http://schemas.openxmlformats.org/wordprocessingml/2006/main" xmlns:w14="http://schemas.microsoft.com/office/word/2010/wordml" xmlns:w15="http://schemas.microsoft.com/office/word/2012/wordml" xmlns:w16cid="http://schemas.microsoft.com/office/word/2016/wordml/cid" xmlns:w16se="http://schemas.microsoft.com/office/word/2015/wordml/symex" xmlns:wpg="http://schemas.microsoft.com/office/word/2010/wordprocessingGroup" xmlns:wpi="http://schemas.microsoft.com/office/word/2010/wordprocessingInk" xmlns:wne="http://schemas.microsoft.com/office/word/2006/wordml" xmlns:wps="http://schemas.microsoft.com/office/word/2010/wordprocessingShape" mc:Ignorable="w14 w15 w16se w16cid wp14">
   <w:abstractNum w:abstractNumId="0" w15:restartNumberingAfterBreak="0">
+    <w:nsid w:val="1F2870BB"/>
+    <w:multiLevelType w:val="hybridMultilevel"/>
+    <w:tmpl w:val="FF38D384"/>
+    <w:lvl w:ilvl="0" w:tplc="0409000F">
+      <w:start w:val="1"/>
+      <w:numFmt w:val="decimal"/>
+      <w:lvlText w:val="%1."/>
+      <w:lvlJc w:val="left"/>
+      <w:pPr>
+        <w:ind w:left="720" w:hanging="360"/>
+      </w:pPr>
+    </w:lvl>
+    <w:lvl w:ilvl="1" w:tplc="04090019" w:tentative="1">
+      <w:start w:val="1"/>
+      <w:numFmt w:val="lowerLetter"/>
+      <w:lvlText w:val="%2."/>
+      <w:lvlJc w:val="left"/>
+      <w:pPr>
+        <w:ind w:left="1440" w:hanging="360"/>
+      </w:pPr>
+    </w:lvl>
+    <w:lvl w:ilvl="2" w:tplc="0409001B" w:tentative="1">
+      <w:start w:val="1"/>
+      <w:numFmt w:val="lowerRoman"/>
+      <w:lvlText w:val="%3."/>
+      <w:lvlJc w:val="right"/>
+      <w:pPr>
+        <w:ind w:left="2160" w:hanging="180"/>
+      </w:pPr>
+    </w:lvl>
+    <w:lvl w:ilvl="3" w:tplc="0409000F" w:tentative="1">
+      <w:start w:val="1"/>
+      <w:numFmt w:val="decimal"/>
+      <w:lvlText w:val="%4."/>
+      <w:lvlJc w:val="left"/>
+      <w:pPr>
+        <w:ind w:left="2880" w:hanging="360"/>
+      </w:pPr>
+    </w:lvl>
+    <w:lvl w:ilvl="4" w:tplc="04090019" w:tentative="1">
+      <w:start w:val="1"/>
+      <w:numFmt w:val="lowerLetter"/>
+      <w:lvlText w:val="%5."/>
+      <w:lvlJc w:val="left"/>
+      <w:pPr>
+        <w:ind w:left="3600" w:hanging="360"/>
+      </w:pPr>
+    </w:lvl>
+    <w:lvl w:ilvl="5" w:tplc="0409001B" w:tentative="1">
+      <w:start w:val="1"/>
+      <w:numFmt w:val="lowerRoman"/>
+      <w:lvlText w:val="%6."/>
+      <w:lvlJc w:val="right"/>
+      <w:pPr>
+        <w:ind w:left="4320" w:hanging="180"/>
+      </w:pPr>
+    </w:lvl>
+    <w:lvl w:ilvl="6" w:tplc="0409000F" w:tentative="1">
+      <w:start w:val="1"/>
+      <w:numFmt w:val="decimal"/>
+      <w:lvlText w:val="%7."/>
+      <w:lvlJc w:val="left"/>
+      <w:pPr>
+        <w:ind w:left="5040" w:hanging="360"/>
+      </w:pPr>
+    </w:lvl>
+    <w:lvl w:ilvl="7" w:tplc="04090019" w:tentative="1">
+      <w:start w:val="1"/>
+      <w:numFmt w:val="lowerLetter"/>
+      <w:lvlText w:val="%8."/>
+      <w:lvlJc w:val="left"/>
+      <w:pPr>
+        <w:ind w:left="5760" w:hanging="360"/>
+      </w:pPr>
+    </w:lvl>
+    <w:lvl w:ilvl="8" w:tplc="0409001B" w:tentative="1">
+      <w:start w:val="1"/>
+      <w:numFmt w:val="lowerRoman"/>
+      <w:lvlText w:val="%9."/>
+      <w:lvlJc w:val="right"/>
+      <w:pPr>
+        <w:ind w:left="6480" w:hanging="180"/>
+      </w:pPr>
+    </w:lvl>
+  </w:abstractNum>
+  <w:abstractNum w:abstractNumId="1" w15:restartNumberingAfterBreak="0">
     <w:nsid w:val="2A454128"/>
     <w:multiLevelType w:val="hybridMultilevel"/>
     <w:tmpl w:val="E07C9FD8"/>
@@ -121,7 +294,7 @@
       </w:pPr>
     </w:lvl>
   </w:abstractNum>
-  <w:abstractNum w:abstractNumId="1" w15:restartNumberingAfterBreak="0">
+  <w:abstractNum w:abstractNumId="2" w15:restartNumberingAfterBreak="0">
     <w:nsid w:val="60EA2AF2"/>
     <w:multiLevelType w:val="hybridMultilevel"/>
     <w:tmpl w:val="83804488"/>
@@ -208,10 +381,13 @@
     </w:lvl>
   </w:abstractNum>
   <w:num w:numId="1">
-    <w:abstractNumId w:val="0"/>
+    <w:abstractNumId w:val="1"/>
   </w:num>
   <w:num w:numId="2">
-    <w:abstractNumId w:val="1"/>
+    <w:abstractNumId w:val="2"/>
+  </w:num>
+  <w:num w:numId="3">
+    <w:abstractNumId w:val="0"/>
   </w:num>
 </w:numbering>
 </file>

</xml_diff>

<commit_message>
251 assigment 2 fix-ups done
</commit_message>
<xml_diff>
--- a/UCSC_Schoolwork/ece251/assignment2/kemp_02.docx
+++ b/UCSC_Schoolwork/ece251/assignment2/kemp_02.docx
@@ -24,10 +24,22 @@
         <w:t>I chose a sampling frequency of 1</w:t>
       </w:r>
       <w:r>
-        <w:t>2kHz</w:t>
-      </w:r>
-      <w:r>
-        <w:t xml:space="preserve"> because it was enough to contain the non-aliased passband signal with a bit of extra on either side for visual framing of the PSDs.</w:t>
+        <w:t>6</w:t>
+      </w:r>
+      <w:r>
+        <w:t>kHz</w:t>
+      </w:r>
+      <w:r>
+        <w:t xml:space="preserve"> because it</w:t>
+      </w:r>
+      <w:r>
+        <w:t xml:space="preserve"> allows the PSD to</w:t>
+      </w:r>
+      <w:r>
+        <w:t xml:space="preserve"> </w:t>
+      </w:r>
+      <w:r>
+        <w:t>contain several sidelobes of the 4kHz modulated signal.</w:t>
       </w:r>
     </w:p>
     <w:p>
@@ -39,34 +51,7 @@
         </w:numPr>
       </w:pPr>
       <w:r>
-        <w:t xml:space="preserve">I chose to band-limit the signal to </w:t>
-      </w:r>
-      <w:r>
-        <w:t>1</w:t>
-      </w:r>
-      <w:r>
-        <w:t xml:space="preserve">kHz, because that was enough to contain </w:t>
-      </w:r>
-      <w:r>
-        <w:t xml:space="preserve">only </w:t>
-      </w:r>
-      <w:r>
-        <w:t xml:space="preserve">the </w:t>
-      </w:r>
-      <w:r>
-        <w:t>main lobe</w:t>
-      </w:r>
-      <w:r>
-        <w:t>.</w:t>
-      </w:r>
-      <w:r>
-        <w:t xml:space="preserve"> Turns out that if you only filter for the main lobe, then in order to count the number of bits in a sequence of identical bits in the time-domain demodulated signal, you just need to count the number of oscillatory peaks in the block.</w:t>
-      </w:r>
-      <w:r>
-        <w:t xml:space="preserve"> This is convenient for visually telling how many identical bits are next to each other.</w:t>
-      </w:r>
-      <w:r>
-        <w:t xml:space="preserve"> To ensure the PSD was averaged over multiple data blocks, I </w:t>
+        <w:t xml:space="preserve">To ensure the PSD was averaged over multiple data blocks, I </w:t>
       </w:r>
       <w:r>
         <w:t xml:space="preserve">have a variable to set the number of symbols per PSD block. Adjusting this variable has the effect of visually varying the noise </w:t>
@@ -87,7 +72,7 @@
         </w:numPr>
       </w:pPr>
       <w:r>
-        <w:t>–</w:t>
+        <w:t>-</w:t>
       </w:r>
     </w:p>
     <w:p>
@@ -99,13 +84,48 @@
         </w:numPr>
       </w:pPr>
       <w:r>
-        <w:t xml:space="preserve">The main difference I’m noticing between the transmitted signals and the original signal is that the </w:t>
-      </w:r>
-      <w:r>
-        <w:t>‘standard’ transmitted signal z1(t) is delayed by an amount of time equal to 1000/(2*fs) seconds and the quadrature transmitted signal z2(t) is delayed by 2*1000/(2*fs) seconds. I’m not sure the reason for this right off the bat.</w:t>
-      </w:r>
-      <w:r>
-        <w:t xml:space="preserve"> Other than this delay, the two received signals have no noticeable difference between each other. Both received signals have an oscillation present that the original signal doesn’t because of the band-limiting performed prior to modulation.</w:t>
+        <w:t>The main difference I’m noticing between s, z1 and z2 is that z1 and z2 are ‘rectangular pulses’ with a lower number of harmonics than the ideally generated pulse train p(t-</w:t>
+      </w:r>
+      <w:proofErr w:type="spellStart"/>
+      <w:r>
+        <w:t>nT</w:t>
+      </w:r>
+      <w:proofErr w:type="spellEnd"/>
+      <w:r>
+        <w:t>).</w:t>
+      </w:r>
+      <w:r>
+        <w:t xml:space="preserve"> For z2, this is because its real and imaginary parts u(t) and v(t) are LP filtered as a part of the quadrature demodulation, which both cuts out the negative signal and some of the harmonics of each signal. My LPF had a cutoff of 2kHz, which only retained one sidelobe, visualized in figure 2 b. For z1, this is because finding the analytical signal x1+ of the received signal x1 neutralizes any negative frequency components, or any components that were aliased effectively </w:t>
+      </w:r>
+      <w:proofErr w:type="spellStart"/>
+      <w:r>
+        <w:t>bandlimiting</w:t>
+      </w:r>
+      <w:proofErr w:type="spellEnd"/>
+      <w:r>
+        <w:t xml:space="preserve"> the signal when it is shifted back down to baseband, as seen in Figure 1 c/d. This </w:t>
+      </w:r>
+      <w:proofErr w:type="spellStart"/>
+      <w:r>
+        <w:t>bandlimiting</w:t>
+      </w:r>
+      <w:proofErr w:type="spellEnd"/>
+      <w:r>
+        <w:t xml:space="preserve"> can be asymmetrical depending on the sampling frequency and the carrier frequency. In this instance, I chose a sampling frequency of 16kHz which causes the </w:t>
+      </w:r>
+      <w:proofErr w:type="spellStart"/>
+      <w:r>
+        <w:t>bandlimiting</w:t>
+      </w:r>
+      <w:proofErr w:type="spellEnd"/>
+      <w:r>
+        <w:t xml:space="preserve"> effect to be symmetrical. </w:t>
+      </w:r>
+      <w:r>
+        <w:t xml:space="preserve"> In this case, the PSD of z1 was ‘bandlimited’ to 4 sidelobes, which makes the </w:t>
+      </w:r>
+      <w:r>
+        <w:t>signal z1(t) appear to be a square pulse with more harmonics than signal z2(t).</w:t>
       </w:r>
       <w:bookmarkStart w:id="0" w:name="_GoBack"/>
       <w:bookmarkEnd w:id="0"/>

</xml_diff>